<commit_message>
Did some styling and used bootstrap
</commit_message>
<xml_diff>
--- a/Questions I have about this Blog.docx
+++ b/Questions I have about this Blog.docx
@@ -15,7 +15,7 @@
           <w:b/>
           <w:bCs/>
         </w:rPr>
-        <w:t>Questions I have about this Blog</w:t>
+        <w:t>Things to do with Website</w:t>
       </w:r>
     </w:p>
     <w:p>
@@ -25,8 +25,14 @@
           <w:ilvl w:val="0"/>
           <w:numId w:val="1"/>
         </w:numPr>
-      </w:pPr>
-      <w:r>
+        <w:rPr>
+          <w:strike/>
+        </w:rPr>
+      </w:pPr>
+      <w:r>
+        <w:rPr>
+          <w:strike/>
+        </w:rPr>
         <w:t>What if I want to add multiple pictures to a particular blogpost? React makes everything standardized so it seems difficult to deviate from the format I created. But there’s probably a way?</w:t>
       </w:r>
     </w:p>
@@ -49,8 +55,14 @@
           <w:ilvl w:val="0"/>
           <w:numId w:val="1"/>
         </w:numPr>
-      </w:pPr>
-      <w:r>
+        <w:rPr>
+          <w:strike/>
+        </w:rPr>
+      </w:pPr>
+      <w:r>
+        <w:rPr>
+          <w:strike/>
+        </w:rPr>
         <w:t>I need to create another div and state property for videos.</w:t>
       </w:r>
     </w:p>
@@ -64,6 +76,100 @@
       </w:pPr>
       <w:r>
         <w:t>I need to mess around with the styling of the e-commerce website. It’s kind of off.</w:t>
+      </w:r>
+    </w:p>
+    <w:p>
+      <w:pPr>
+        <w:pStyle w:val="ListParagraph"/>
+        <w:numPr>
+          <w:ilvl w:val="0"/>
+          <w:numId w:val="1"/>
+        </w:numPr>
+      </w:pPr>
+      <w:r>
+        <w:t xml:space="preserve">Figure out how to fix right margin for Add-to-Cart box for </w:t>
+      </w:r>
+      <w:proofErr w:type="spellStart"/>
+      <w:r>
+        <w:t>ProductScreen</w:t>
+      </w:r>
+      <w:proofErr w:type="spellEnd"/>
+      <w:r>
+        <w:t>.</w:t>
+      </w:r>
+    </w:p>
+    <w:p>
+      <w:pPr>
+        <w:pStyle w:val="ListParagraph"/>
+        <w:numPr>
+          <w:ilvl w:val="0"/>
+          <w:numId w:val="1"/>
+        </w:numPr>
+      </w:pPr>
+      <w:r>
+        <w:t xml:space="preserve">Fix Read More Button on The </w:t>
+      </w:r>
+      <w:proofErr w:type="spellStart"/>
+      <w:r>
+        <w:t>BlogHome</w:t>
+      </w:r>
+      <w:proofErr w:type="spellEnd"/>
+      <w:r>
+        <w:t xml:space="preserve"> Screen</w:t>
+      </w:r>
+    </w:p>
+    <w:p>
+      <w:pPr>
+        <w:pStyle w:val="ListParagraph"/>
+        <w:numPr>
+          <w:ilvl w:val="0"/>
+          <w:numId w:val="1"/>
+        </w:numPr>
+      </w:pPr>
+      <w:r>
+        <w:t>Change Colors to my liking.</w:t>
+      </w:r>
+    </w:p>
+    <w:p>
+      <w:pPr>
+        <w:pStyle w:val="ListParagraph"/>
+        <w:numPr>
+          <w:ilvl w:val="0"/>
+          <w:numId w:val="1"/>
+        </w:numPr>
+        <w:rPr>
+          <w:strike/>
+        </w:rPr>
+      </w:pPr>
+      <w:r>
+        <w:rPr>
+          <w:strike/>
+        </w:rPr>
+        <w:t>Add Social Media Icon Buttons</w:t>
+      </w:r>
+      <w:r>
+        <w:rPr>
+          <w:strike/>
+        </w:rPr>
+        <w:t xml:space="preserve"> </w:t>
+      </w:r>
+    </w:p>
+    <w:p>
+      <w:pPr>
+        <w:pStyle w:val="ListParagraph"/>
+        <w:numPr>
+          <w:ilvl w:val="0"/>
+          <w:numId w:val="1"/>
+        </w:numPr>
+        <w:rPr>
+          <w:strike/>
+        </w:rPr>
+      </w:pPr>
+      <w:r>
+        <w:rPr>
+          <w:strike/>
+        </w:rPr>
+        <w:t>Fix Styling on Orders Screen</w:t>
       </w:r>
     </w:p>
     <w:sectPr>

</xml_diff>

<commit_message>
Attempting to dynamically load an image for the most recent post on the blog page
</commit_message>
<xml_diff>
--- a/Questions I have about this Blog.docx
+++ b/Questions I have about this Blog.docx
@@ -73,8 +73,14 @@
           <w:ilvl w:val="0"/>
           <w:numId w:val="1"/>
         </w:numPr>
-      </w:pPr>
-      <w:r>
+        <w:rPr>
+          <w:strike/>
+        </w:rPr>
+      </w:pPr>
+      <w:r>
+        <w:rPr>
+          <w:strike/>
+        </w:rPr>
         <w:t>I need to mess around with the styling of the e-commerce website. It’s kind of off.</w:t>
       </w:r>
     </w:p>
@@ -85,17 +91,15 @@
           <w:ilvl w:val="0"/>
           <w:numId w:val="1"/>
         </w:numPr>
-      </w:pPr>
-      <w:r>
-        <w:t xml:space="preserve">Figure out how to fix right margin for Add-to-Cart box for </w:t>
-      </w:r>
-      <w:proofErr w:type="spellStart"/>
-      <w:r>
-        <w:t>ProductScreen</w:t>
-      </w:r>
-      <w:proofErr w:type="spellEnd"/>
-      <w:r>
-        <w:t>.</w:t>
+        <w:rPr>
+          <w:strike/>
+        </w:rPr>
+      </w:pPr>
+      <w:r>
+        <w:rPr>
+          <w:strike/>
+        </w:rPr>
+        <w:t>Figure out how to fix right margin for Add-to-Cart box for ProductScreen.</w:t>
       </w:r>
     </w:p>
     <w:p>
@@ -107,15 +111,7 @@
         </w:numPr>
       </w:pPr>
       <w:r>
-        <w:t xml:space="preserve">Fix Read More Button on The </w:t>
-      </w:r>
-      <w:proofErr w:type="spellStart"/>
-      <w:r>
-        <w:t>BlogHome</w:t>
-      </w:r>
-      <w:proofErr w:type="spellEnd"/>
-      <w:r>
-        <w:t xml:space="preserve"> Screen</w:t>
+        <w:t>Fix Read More Button on The BlogHome Screen</w:t>
       </w:r>
     </w:p>
     <w:p>
@@ -170,6 +166,18 @@
           <w:strike/>
         </w:rPr>
         <w:t>Fix Styling on Orders Screen</w:t>
+      </w:r>
+    </w:p>
+    <w:p>
+      <w:pPr>
+        <w:pStyle w:val="ListParagraph"/>
+        <w:numPr>
+          <w:ilvl w:val="0"/>
+          <w:numId w:val="1"/>
+        </w:numPr>
+      </w:pPr>
+      <w:r>
+        <w:t>Figure out how to display the most recent post from a JSON list</w:t>
       </w:r>
     </w:p>
     <w:sectPr>

</xml_diff>

<commit_message>
Got the Sidebar containing a list of all posts to sort of paginate. But when I click the numbers, it breaks and nothing shows up. Will have to figure this shit out
</commit_message>
<xml_diff>
--- a/Questions I have about this Blog.docx
+++ b/Questions I have about this Blog.docx
@@ -47,6 +47,16 @@
       <w:r>
         <w:t>What happens when I’ve got tons of blog posts? How do I only render 10 blog posts at a time or the top 5 posts by date in descending order?</w:t>
       </w:r>
+      <w:r>
+        <w:t xml:space="preserve"> </w:t>
+      </w:r>
+      <w:r>
+        <w:rPr>
+          <w:b/>
+          <w:bCs/>
+        </w:rPr>
+        <w:t>Figure out how to implement Pagination in React.</w:t>
+      </w:r>
     </w:p>
     <w:p>
       <w:pPr>
@@ -99,7 +109,21 @@
         <w:rPr>
           <w:strike/>
         </w:rPr>
-        <w:t>Figure out how to fix right margin for Add-to-Cart box for ProductScreen.</w:t>
+        <w:t xml:space="preserve">Figure out how to fix right margin for Add-to-Cart box for </w:t>
+      </w:r>
+      <w:proofErr w:type="spellStart"/>
+      <w:r>
+        <w:rPr>
+          <w:strike/>
+        </w:rPr>
+        <w:t>ProductScreen</w:t>
+      </w:r>
+      <w:proofErr w:type="spellEnd"/>
+      <w:r>
+        <w:rPr>
+          <w:strike/>
+        </w:rPr>
+        <w:t>.</w:t>
       </w:r>
     </w:p>
     <w:p>
@@ -109,9 +133,29 @@
           <w:ilvl w:val="0"/>
           <w:numId w:val="1"/>
         </w:numPr>
-      </w:pPr>
-      <w:r>
-        <w:t>Fix Read More Button on The BlogHome Screen</w:t>
+        <w:rPr>
+          <w:strike/>
+        </w:rPr>
+      </w:pPr>
+      <w:r>
+        <w:rPr>
+          <w:strike/>
+        </w:rPr>
+        <w:t xml:space="preserve">Fix Read More Button on The </w:t>
+      </w:r>
+      <w:proofErr w:type="spellStart"/>
+      <w:r>
+        <w:rPr>
+          <w:strike/>
+        </w:rPr>
+        <w:t>BlogHome</w:t>
+      </w:r>
+      <w:proofErr w:type="spellEnd"/>
+      <w:r>
+        <w:rPr>
+          <w:strike/>
+        </w:rPr>
+        <w:t xml:space="preserve"> Screen</w:t>
       </w:r>
     </w:p>
     <w:p>
@@ -175,9 +219,21 @@
           <w:ilvl w:val="0"/>
           <w:numId w:val="1"/>
         </w:numPr>
-      </w:pPr>
-      <w:r>
+        <w:rPr>
+          <w:strike/>
+        </w:rPr>
+      </w:pPr>
+      <w:r>
+        <w:rPr>
+          <w:strike/>
+        </w:rPr>
         <w:t>Figure out how to display the most recent post from a JSON list</w:t>
+      </w:r>
+      <w:r>
+        <w:rPr>
+          <w:strike/>
+        </w:rPr>
+        <w:t>.</w:t>
       </w:r>
     </w:p>
     <w:sectPr>

</xml_diff>